<commit_message>
Refactor 3.1 Functions, add detailed requirement format and acceptance criteria
</commit_message>
<xml_diff>
--- a/SRS/TT3L_G2_SRS.docx
+++ b/SRS/TT3L_G2_SRS.docx
@@ -670,7 +670,6 @@
           <w:szCs w:val="24"/>
           <w:u w:val="single"/>
         </w:rPr>
-        <w:lastRenderedPageBreak/>
         <w:t>Table of Content</w:t>
       </w:r>
     </w:p>
@@ -2164,7 +2163,6 @@
           <w:rFonts w:ascii="Times New Roman" w:eastAsia="Times New Roman" w:hAnsi="Times New Roman" w:cs="Times New Roman"/>
           <w:b/>
         </w:rPr>
-        <w:lastRenderedPageBreak/>
         <w:t>Introduction</w:t>
       </w:r>
     </w:p>
@@ -2460,7 +2458,6 @@
           <w:sz w:val="24"/>
           <w:szCs w:val="24"/>
         </w:rPr>
-        <w:lastRenderedPageBreak/>
         <w:t>Receive push notifications about facility maintenance, event changes, and class schedule updates.</w:t>
       </w:r>
     </w:p>
@@ -2647,7 +2644,6 @@
           <w:rFonts w:ascii="Times New Roman" w:eastAsia="Times New Roman" w:hAnsi="Times New Roman" w:cs="Times New Roman"/>
           <w:b/>
         </w:rPr>
-        <w:lastRenderedPageBreak/>
         <w:t>Definitions</w:t>
       </w:r>
     </w:p>
@@ -2873,7 +2869,6 @@
           <w:rFonts w:ascii="Times New Roman" w:eastAsia="Times New Roman" w:hAnsi="Times New Roman" w:cs="Times New Roman"/>
           <w:b/>
         </w:rPr>
-        <w:lastRenderedPageBreak/>
         <w:t>References</w:t>
       </w:r>
     </w:p>
@@ -3293,7 +3288,6 @@
           <w:rFonts w:ascii="Times New Roman" w:eastAsia="Times New Roman" w:hAnsi="Times New Roman" w:cs="Times New Roman"/>
           <w:b/>
         </w:rPr>
-        <w:lastRenderedPageBreak/>
         <w:t>Requirement</w:t>
       </w:r>
     </w:p>
@@ -3711,7 +3705,6 @@
           <w:sz w:val="24"/>
           <w:szCs w:val="24"/>
         </w:rPr>
-        <w:lastRenderedPageBreak/>
         <w:t>Personalized scheduling for users (e.g., students, staff)</w:t>
       </w:r>
     </w:p>
@@ -4127,7 +4120,6 @@
           <w:sz w:val="24"/>
           <w:szCs w:val="24"/>
         </w:rPr>
-        <w:lastRenderedPageBreak/>
         <w:t>Overcomplicated setup just to access maps/events</w:t>
       </w:r>
     </w:p>
@@ -4557,7 +4549,6 @@
           <w:sz w:val="24"/>
           <w:szCs w:val="24"/>
         </w:rPr>
-        <w:lastRenderedPageBreak/>
         <w:t>Relationships between these entities shall be logically defined to support efficient queries.</w:t>
       </w:r>
     </w:p>
@@ -4695,16 +4686,7 @@
           <w:sz w:val="24"/>
           <w:szCs w:val="24"/>
         </w:rPr>
-        <w:t xml:space="preserve"> design with three main roles: Student, Visitor, and Admin, all inheriting from a general User entity. Students and Visitors can plan routes, view events, and receive notifications, while Students also access class schedules. Admins manage events, update facilities, and ensure data integrity. Supporting entities include Route, which calculates and suggests paths; Event, which stores event details and accessibility impact; Facilities, which track type, status, and quantity; and Notification, which handles system </w:t>
-      </w:r>
-      <w:r>
-        <w:rPr>
-          <w:rFonts w:ascii="Times New Roman" w:eastAsia="Times New Roman" w:hAnsi="Times New Roman" w:cs="Times New Roman"/>
-          <w:sz w:val="24"/>
-          <w:szCs w:val="24"/>
-        </w:rPr>
-        <w:lastRenderedPageBreak/>
-        <w:t>messages. This structure supports efficient navigation, event awareness, and accessibility management on campus.</w:t>
+        <w:t xml:space="preserve"> design with three main roles: Student, Visitor, and Admin, all inheriting from a general User entity. Students and Visitors can plan routes, view events, and receive notifications, while Students also access class schedules. Admins manage events, update facilities, and ensure data integrity. Supporting entities include Route, which calculates and suggests paths; Event, which stores event details and accessibility impact; Facilities, which track type, status, and quantity; and Notification, which handles system messages. This structure supports efficient navigation, event awareness, and accessibility management on campus.</w:t>
       </w:r>
     </w:p>
     <w:p>
@@ -5144,7 +5126,7 @@
     <w:p>
       <w:pPr>
         <w:rPr>
-          <w:rFonts w:ascii="Times New Roman" w:hAnsi="Times New Roman" w:cs="Times New Roman" w:hint="eastAsia"/>
+          <w:rFonts w:ascii="Times New Roman" w:hAnsi="Times New Roman" w:cs="Times New Roman"/>
           <w:b/>
           <w:sz w:val="32"/>
           <w:szCs w:val="32"/>
@@ -5179,15 +5161,7 @@
           <w:rFonts w:ascii="Times New Roman" w:eastAsia="Times New Roman" w:hAnsi="Times New Roman" w:cs="Times New Roman"/>
           <w:b/>
         </w:rPr>
-        <w:lastRenderedPageBreak/>
-        <w:t>Behavioural</w:t>
-      </w:r>
-      <w:r>
-        <w:rPr>
-          <w:rFonts w:ascii="Times New Roman" w:eastAsia="Times New Roman" w:hAnsi="Times New Roman" w:cs="Times New Roman"/>
-          <w:b/>
-        </w:rPr>
-        <w:t xml:space="preserve"> Models </w:t>
+        <w:t xml:space="preserve">Behavioural Models </w:t>
       </w:r>
     </w:p>
     <w:p>
@@ -5313,14 +5287,13 @@
         </w:numPr>
         <w:spacing w:line="360" w:lineRule="auto"/>
         <w:rPr>
-          <w:rFonts w:ascii="Times New Roman" w:eastAsia="Times New Roman" w:hAnsi="Times New Roman" w:cs="Times New Roman" w:hint="eastAsia"/>
-        </w:rPr>
-      </w:pPr>
-      <w:r>
-        <w:rPr>
-          <w:rFonts w:ascii="Times New Roman" w:eastAsia="Times New Roman" w:hAnsi="Times New Roman" w:cs="Times New Roman"/>
-        </w:rPr>
-        <w:lastRenderedPageBreak/>
+          <w:rFonts w:ascii="Times New Roman" w:eastAsia="Times New Roman" w:hAnsi="Times New Roman" w:cs="Times New Roman"/>
+        </w:rPr>
+      </w:pPr>
+      <w:r>
+        <w:rPr>
+          <w:rFonts w:ascii="Times New Roman" w:eastAsia="Times New Roman" w:hAnsi="Times New Roman" w:cs="Times New Roman"/>
+        </w:rPr>
         <w:t xml:space="preserve">State Chart Diagram </w:t>
       </w:r>
     </w:p>
@@ -5649,7 +5622,6 @@
                 <w:i/>
                 <w:u w:val="single"/>
               </w:rPr>
-              <w:lastRenderedPageBreak/>
               <w:t>Diagram 3.5 System Notification State Diagram</w:t>
             </w:r>
             <w:r>
@@ -5970,7 +5942,6 @@
         <w:rPr>
           <w:rFonts w:ascii="Times New Roman" w:eastAsia="Times New Roman" w:hAnsi="Times New Roman" w:cs="Times New Roman"/>
         </w:rPr>
-        <w:lastRenderedPageBreak/>
         <w:t>Activity Diagram</w:t>
       </w:r>
     </w:p>
@@ -6171,7 +6142,6 @@
                 <w:sz w:val="24"/>
                 <w:szCs w:val="24"/>
               </w:rPr>
-              <w:lastRenderedPageBreak/>
               <w:drawing>
                 <wp:inline distT="114300" distB="114300" distL="114300" distR="114300" wp14:anchorId="064EFEA7" wp14:editId="1F8C12E1">
                   <wp:extent cx="4676775" cy="4749800"/>
@@ -6296,7 +6266,6 @@
                 <w:sz w:val="24"/>
                 <w:szCs w:val="24"/>
               </w:rPr>
-              <w:lastRenderedPageBreak/>
               <w:drawing>
                 <wp:inline distT="114300" distB="114300" distL="114300" distR="114300" wp14:anchorId="5BBCFCC8" wp14:editId="7C3A6396">
                   <wp:extent cx="4748213" cy="3600450"/>
@@ -6478,7 +6447,6 @@
                 <w:i/>
                 <w:u w:val="single"/>
               </w:rPr>
-              <w:lastRenderedPageBreak/>
               <w:t xml:space="preserve">Diagram 3.11 User exiting the navigation system activity diagram </w:t>
             </w:r>
           </w:p>
@@ -6645,7 +6613,6 @@
           <w:rFonts w:ascii="Times New Roman" w:eastAsia="Times New Roman" w:hAnsi="Times New Roman" w:cs="Times New Roman"/>
           <w:b/>
         </w:rPr>
-        <w:lastRenderedPageBreak/>
         <w:t>Verification</w:t>
       </w:r>
     </w:p>
@@ -6997,7 +6964,7 @@
             </w:pPr>
             <w:r>
               <w:rPr>
-                <w:rFonts w:ascii="Gungsuh" w:eastAsia="Gungsuh" w:hAnsi="Gungsuh" w:cs="Gungsuh"/>
+                <w:rFonts w:ascii="Times New Roman" w:eastAsia="Gungsuh" w:hAnsi="Times New Roman" w:cs="Times New Roman"/>
                 <w:sz w:val="24"/>
                 <w:szCs w:val="24"/>
               </w:rPr>
@@ -7026,7 +6993,6 @@
           <w:sz w:val="26"/>
           <w:szCs w:val="26"/>
         </w:rPr>
-        <w:lastRenderedPageBreak/>
         <w:t xml:space="preserve">4.1.1 </w:t>
       </w:r>
       <w:r>
@@ -7290,7 +7256,7 @@
           <w:p>
             <w:pPr>
               <w:widowControl w:val="0"/>
-              <w:spacing w:before="240" w:after="240"/>
+              <w:spacing w:after="240"/>
               <w:jc w:val="both"/>
               <w:rPr>
                 <w:rFonts w:ascii="Times New Roman" w:eastAsia="Times New Roman" w:hAnsi="Times New Roman" w:cs="Times New Roman"/>
@@ -7414,7 +7380,7 @@
           <w:p>
             <w:pPr>
               <w:widowControl w:val="0"/>
-              <w:spacing w:before="240" w:after="240"/>
+              <w:spacing w:after="240"/>
               <w:jc w:val="both"/>
               <w:rPr>
                 <w:rFonts w:ascii="Times New Roman" w:eastAsia="Times New Roman" w:hAnsi="Times New Roman" w:cs="Times New Roman"/>
@@ -7538,7 +7504,7 @@
           <w:p>
             <w:pPr>
               <w:widowControl w:val="0"/>
-              <w:spacing w:before="240" w:after="240"/>
+              <w:spacing w:after="240"/>
               <w:jc w:val="both"/>
               <w:rPr>
                 <w:rFonts w:ascii="Times New Roman" w:eastAsia="Times New Roman" w:hAnsi="Times New Roman" w:cs="Times New Roman"/>
@@ -7902,7 +7868,6 @@
         <w:rPr>
           <w:rFonts w:ascii="Times New Roman" w:eastAsia="Times New Roman" w:hAnsi="Times New Roman" w:cs="Times New Roman"/>
         </w:rPr>
-        <w:lastRenderedPageBreak/>
         <w:t>4.1.2 MMU Staff / Admin Verification</w:t>
       </w:r>
     </w:p>
@@ -8907,7 +8872,6 @@
         <w:rPr>
           <w:rFonts w:ascii="Times New Roman" w:eastAsia="Times New Roman" w:hAnsi="Times New Roman" w:cs="Times New Roman"/>
         </w:rPr>
-        <w:lastRenderedPageBreak/>
         <w:t>4.1.3 Software Developers (Project Team) Verification</w:t>
       </w:r>
     </w:p>
@@ -9626,7 +9590,6 @@
         <w:rPr>
           <w:rFonts w:ascii="Times New Roman" w:eastAsia="Times New Roman" w:hAnsi="Times New Roman" w:cs="Times New Roman"/>
         </w:rPr>
-        <w:lastRenderedPageBreak/>
         <w:t>4.2 Stakeholders and Verification Summary</w:t>
       </w:r>
     </w:p>
@@ -10172,7 +10135,6 @@
           <w:sz w:val="24"/>
           <w:szCs w:val="24"/>
         </w:rPr>
-        <w:lastRenderedPageBreak/>
         <w:t>The system’s performance and availability may be affected by the campus network infrastructure and third-party API service availability.</w:t>
       </w:r>
     </w:p>

</xml_diff>